<commit_message>
Updated response and read me doc
</commit_message>
<xml_diff>
--- a/response/Khadka_Prakash_Response.docx
+++ b/response/Khadka_Prakash_Response.docx
@@ -117,12 +117,21 @@
           <w:szCs w:val="24"/>
         </w:rPr>
       </w:pPr>
-      <w:r>
-        <w:rPr>
-          <w:sz w:val="24"/>
-          <w:szCs w:val="24"/>
-        </w:rPr>
-        <w:t>WildFly application server with Undertow as a web server</w:t>
+      <w:proofErr w:type="spellStart"/>
+      <w:r>
+        <w:rPr>
+          <w:sz w:val="24"/>
+          <w:szCs w:val="24"/>
+        </w:rPr>
+        <w:t>WildFly</w:t>
+      </w:r>
+      <w:proofErr w:type="spellEnd"/>
+      <w:r>
+        <w:rPr>
+          <w:sz w:val="24"/>
+          <w:szCs w:val="24"/>
+        </w:rPr>
+        <w:t xml:space="preserve"> application server with Undertow as a web server</w:t>
       </w:r>
     </w:p>
     <w:p>
@@ -208,7 +217,23 @@
           <w:sz w:val="24"/>
           <w:szCs w:val="24"/>
         </w:rPr>
-        <w:t xml:space="preserve"> and WildFly from </w:t>
+        <w:t xml:space="preserve"> and </w:t>
+      </w:r>
+      <w:proofErr w:type="spellStart"/>
+      <w:r>
+        <w:rPr>
+          <w:sz w:val="24"/>
+          <w:szCs w:val="24"/>
+        </w:rPr>
+        <w:t>WildFly</w:t>
+      </w:r>
+      <w:proofErr w:type="spellEnd"/>
+      <w:r>
+        <w:rPr>
+          <w:sz w:val="24"/>
+          <w:szCs w:val="24"/>
+        </w:rPr>
+        <w:t xml:space="preserve"> from </w:t>
       </w:r>
       <w:r>
         <w:rPr>
@@ -278,22 +303,54 @@
           <w:sz w:val="24"/>
           <w:szCs w:val="24"/>
         </w:rPr>
-        <w:t xml:space="preserve"> within the department by chief Architect Aaron Harshbarger. These were the achievements while I was going to school taking 16-19 credit hours workload and working at the same time.</w:t>
-      </w:r>
-    </w:p>
-    <w:p>
-      <w:pPr>
-        <w:rPr>
-          <w:sz w:val="24"/>
-          <w:szCs w:val="24"/>
-        </w:rPr>
-      </w:pPr>
-      <w:r>
-        <w:rPr>
-          <w:sz w:val="24"/>
-          <w:szCs w:val="24"/>
-        </w:rPr>
-        <w:t>While working as a Research assistant, I have designed iOS application written in SwiftUI, UWP application in C# to capture wearables data (Microsoft Band 2</w:t>
+        <w:t xml:space="preserve"> within the department by chief Architect Aaron </w:t>
+      </w:r>
+      <w:proofErr w:type="spellStart"/>
+      <w:r>
+        <w:rPr>
+          <w:sz w:val="24"/>
+          <w:szCs w:val="24"/>
+        </w:rPr>
+        <w:t>Harshbarger</w:t>
+      </w:r>
+      <w:proofErr w:type="spellEnd"/>
+      <w:r>
+        <w:rPr>
+          <w:sz w:val="24"/>
+          <w:szCs w:val="24"/>
+        </w:rPr>
+        <w:t>. These were the achievements while I was going to school taking 16-19 credit hours workload and working at the same time.</w:t>
+      </w:r>
+    </w:p>
+    <w:p>
+      <w:pPr>
+        <w:rPr>
+          <w:sz w:val="24"/>
+          <w:szCs w:val="24"/>
+        </w:rPr>
+      </w:pPr>
+      <w:r>
+        <w:rPr>
+          <w:sz w:val="24"/>
+          <w:szCs w:val="24"/>
+        </w:rPr>
+        <w:t xml:space="preserve">While working as a Research assistant, I have designed iOS application written in </w:t>
+      </w:r>
+      <w:proofErr w:type="spellStart"/>
+      <w:r>
+        <w:rPr>
+          <w:sz w:val="24"/>
+          <w:szCs w:val="24"/>
+        </w:rPr>
+        <w:t>SwiftUI</w:t>
+      </w:r>
+      <w:proofErr w:type="spellEnd"/>
+      <w:r>
+        <w:rPr>
+          <w:sz w:val="24"/>
+          <w:szCs w:val="24"/>
+        </w:rPr>
+        <w:t>, UWP application in C# to capture wearables data (Microsoft Band 2</w:t>
       </w:r>
       <w:r>
         <w:rPr>
@@ -307,7 +364,23 @@
           <w:sz w:val="24"/>
           <w:szCs w:val="24"/>
         </w:rPr>
-        <w:t xml:space="preserve"> and Empatica E4</w:t>
+        <w:t xml:space="preserve"> and </w:t>
+      </w:r>
+      <w:proofErr w:type="spellStart"/>
+      <w:r>
+        <w:rPr>
+          <w:sz w:val="24"/>
+          <w:szCs w:val="24"/>
+        </w:rPr>
+        <w:t>Empatica</w:t>
+      </w:r>
+      <w:proofErr w:type="spellEnd"/>
+      <w:r>
+        <w:rPr>
+          <w:sz w:val="24"/>
+          <w:szCs w:val="24"/>
+        </w:rPr>
+        <w:t xml:space="preserve"> E4</w:t>
       </w:r>
       <w:r>
         <w:rPr>
@@ -328,7 +401,23 @@
           <w:sz w:val="24"/>
           <w:szCs w:val="24"/>
         </w:rPr>
-        <w:t>. For that I have also created simple iOS  single page version of Nasa Task Load Index to measure demand. I have used AWS OpenSearch service (previously Elasticsearch service) to store sensor data from both applications. AWS ApiGateway WebSocket to route through AWS lambda function written in Java to get messages back and forth from both applications. Event driven LMAX disrupter is used in iOS to transfer sensor logs to Elastic</w:t>
+        <w:t xml:space="preserve">. For that I have also created simple iOS  single page version of Nasa Task Load Index to measure demand. I have used AWS OpenSearch service (previously Elasticsearch service) to store sensor data from both applications. AWS </w:t>
+      </w:r>
+      <w:proofErr w:type="spellStart"/>
+      <w:r>
+        <w:rPr>
+          <w:sz w:val="24"/>
+          <w:szCs w:val="24"/>
+        </w:rPr>
+        <w:t>ApiGateway</w:t>
+      </w:r>
+      <w:proofErr w:type="spellEnd"/>
+      <w:r>
+        <w:rPr>
+          <w:sz w:val="24"/>
+          <w:szCs w:val="24"/>
+        </w:rPr>
+        <w:t xml:space="preserve"> WebSocket to route through AWS lambda function written in Java to get messages back and forth from both applications. Event driven LMAX disrupter is used in iOS to transfer sensor logs to Elastic</w:t>
       </w:r>
       <w:r>
         <w:rPr>
@@ -349,7 +438,23 @@
           <w:sz w:val="24"/>
           <w:szCs w:val="24"/>
         </w:rPr>
-        <w:t xml:space="preserve"> whereas Serilog http sink is used in UWP</w:t>
+        <w:t xml:space="preserve"> whereas </w:t>
+      </w:r>
+      <w:proofErr w:type="spellStart"/>
+      <w:r>
+        <w:rPr>
+          <w:sz w:val="24"/>
+          <w:szCs w:val="24"/>
+        </w:rPr>
+        <w:t>Serilog</w:t>
+      </w:r>
+      <w:proofErr w:type="spellEnd"/>
+      <w:r>
+        <w:rPr>
+          <w:sz w:val="24"/>
+          <w:szCs w:val="24"/>
+        </w:rPr>
+        <w:t xml:space="preserve"> http sink is used in UWP</w:t>
       </w:r>
       <w:r>
         <w:rPr>
@@ -430,31 +535,110 @@
           <w:szCs w:val="24"/>
         </w:rPr>
         <w:lastRenderedPageBreak/>
-        <w:t xml:space="preserve">2. </w:t>
-      </w:r>
-      <w:r>
-        <w:rPr>
-          <w:b/>
-          <w:bCs/>
-          <w:sz w:val="24"/>
-          <w:szCs w:val="24"/>
-        </w:rPr>
-        <w:t>Tell me about something you have read recently that you would recommend and why. (Can be a Github Repo, Article, Blog, Book, etc)</w:t>
-      </w:r>
-    </w:p>
-    <w:p>
-      <w:pPr>
-        <w:rPr>
-          <w:sz w:val="24"/>
-          <w:szCs w:val="24"/>
-        </w:rPr>
-      </w:pPr>
-      <w:r>
-        <w:rPr>
-          <w:sz w:val="24"/>
-          <w:szCs w:val="24"/>
-        </w:rPr>
-        <w:t xml:space="preserve">I have been following Dr. Venket Subramanium for a long time. He is my goto guy for Java conference. Although, I have never gotten a chance to see his conference talk </w:t>
+        <w:t xml:space="preserve">2. Tell me about something you have read recently that you would recommend and why. (Can be a </w:t>
+      </w:r>
+      <w:proofErr w:type="spellStart"/>
+      <w:r>
+        <w:rPr>
+          <w:b/>
+          <w:bCs/>
+          <w:sz w:val="24"/>
+          <w:szCs w:val="24"/>
+        </w:rPr>
+        <w:t>Github</w:t>
+      </w:r>
+      <w:proofErr w:type="spellEnd"/>
+      <w:r>
+        <w:rPr>
+          <w:b/>
+          <w:bCs/>
+          <w:sz w:val="24"/>
+          <w:szCs w:val="24"/>
+        </w:rPr>
+        <w:t xml:space="preserve"> Repo, Article, Blog, Book, </w:t>
+      </w:r>
+      <w:proofErr w:type="spellStart"/>
+      <w:r>
+        <w:rPr>
+          <w:b/>
+          <w:bCs/>
+          <w:sz w:val="24"/>
+          <w:szCs w:val="24"/>
+        </w:rPr>
+        <w:t>etc</w:t>
+      </w:r>
+      <w:proofErr w:type="spellEnd"/>
+      <w:r>
+        <w:rPr>
+          <w:b/>
+          <w:bCs/>
+          <w:sz w:val="24"/>
+          <w:szCs w:val="24"/>
+        </w:rPr>
+        <w:t>)</w:t>
+      </w:r>
+    </w:p>
+    <w:p>
+      <w:pPr>
+        <w:rPr>
+          <w:sz w:val="24"/>
+          <w:szCs w:val="24"/>
+        </w:rPr>
+      </w:pPr>
+      <w:r>
+        <w:rPr>
+          <w:sz w:val="24"/>
+          <w:szCs w:val="24"/>
+        </w:rPr>
+        <w:t xml:space="preserve">I have been following Dr. </w:t>
+      </w:r>
+      <w:proofErr w:type="spellStart"/>
+      <w:r>
+        <w:rPr>
+          <w:sz w:val="24"/>
+          <w:szCs w:val="24"/>
+        </w:rPr>
+        <w:t>Venket</w:t>
+      </w:r>
+      <w:proofErr w:type="spellEnd"/>
+      <w:r>
+        <w:rPr>
+          <w:sz w:val="24"/>
+          <w:szCs w:val="24"/>
+        </w:rPr>
+        <w:t xml:space="preserve"> </w:t>
+      </w:r>
+      <w:proofErr w:type="spellStart"/>
+      <w:r>
+        <w:rPr>
+          <w:sz w:val="24"/>
+          <w:szCs w:val="24"/>
+        </w:rPr>
+        <w:t>Subramanium</w:t>
+      </w:r>
+      <w:proofErr w:type="spellEnd"/>
+      <w:r>
+        <w:rPr>
+          <w:sz w:val="24"/>
+          <w:szCs w:val="24"/>
+        </w:rPr>
+        <w:t xml:space="preserve"> for a long time. He is my </w:t>
+      </w:r>
+      <w:proofErr w:type="spellStart"/>
+      <w:r>
+        <w:rPr>
+          <w:sz w:val="24"/>
+          <w:szCs w:val="24"/>
+        </w:rPr>
+        <w:t>goto</w:t>
+      </w:r>
+      <w:proofErr w:type="spellEnd"/>
+      <w:r>
+        <w:rPr>
+          <w:sz w:val="24"/>
+          <w:szCs w:val="24"/>
+        </w:rPr>
+        <w:t xml:space="preserve"> guy for Java conference. Although, I have never gotten a chance to see his conference talk </w:t>
       </w:r>
       <w:r>
         <w:rPr>
@@ -620,7 +804,23 @@
           <w:sz w:val="24"/>
           <w:szCs w:val="24"/>
         </w:rPr>
-        <w:t xml:space="preserve">I think my Grandmother is little to old to understand the concept of technology involved in Availity. However, I can help her understand what Availity does in her own understanding language. </w:t>
+        <w:t xml:space="preserve">I think my Grandmother is little </w:t>
+      </w:r>
+      <w:proofErr w:type="spellStart"/>
+      <w:r>
+        <w:rPr>
+          <w:sz w:val="24"/>
+          <w:szCs w:val="24"/>
+        </w:rPr>
+        <w:t>to</w:t>
+      </w:r>
+      <w:proofErr w:type="spellEnd"/>
+      <w:r>
+        <w:rPr>
+          <w:sz w:val="24"/>
+          <w:szCs w:val="24"/>
+        </w:rPr>
+        <w:t xml:space="preserve"> old to understand the concept of technology involved in Availity. However, I can help her understand what Availity does in her own understanding language. </w:t>
       </w:r>
       <w:r>
         <w:rPr>
@@ -833,6 +1033,8 @@
     <w:p>
       <w:pPr>
         <w:rPr>
+          <w:b/>
+          <w:bCs/>
           <w:sz w:val="24"/>
           <w:szCs w:val="24"/>
         </w:rPr>
@@ -848,34 +1050,148 @@
     <w:p>
       <w:pPr>
         <w:rPr>
-          <w:sz w:val="24"/>
-          <w:szCs w:val="24"/>
-        </w:rPr>
-      </w:pPr>
-    </w:p>
-    <w:p>
-      <w:pPr>
-        <w:rPr>
-          <w:sz w:val="24"/>
-          <w:szCs w:val="24"/>
-        </w:rPr>
-      </w:pPr>
-    </w:p>
-    <w:p>
-      <w:pPr>
-        <w:rPr>
-          <w:sz w:val="24"/>
-          <w:szCs w:val="24"/>
-        </w:rPr>
-      </w:pPr>
-    </w:p>
-    <w:p>
-      <w:pPr>
-        <w:rPr>
-          <w:sz w:val="24"/>
-          <w:szCs w:val="24"/>
-        </w:rPr>
-      </w:pPr>
+          <w:b/>
+          <w:bCs/>
+          <w:sz w:val="24"/>
+          <w:szCs w:val="24"/>
+        </w:rPr>
+      </w:pPr>
+    </w:p>
+    <w:p>
+      <w:pPr>
+        <w:rPr>
+          <w:b/>
+          <w:bCs/>
+          <w:sz w:val="24"/>
+          <w:szCs w:val="24"/>
+        </w:rPr>
+      </w:pPr>
+      <w:r>
+        <w:rPr>
+          <w:b/>
+          <w:bCs/>
+          <w:sz w:val="24"/>
+          <w:szCs w:val="24"/>
+        </w:rPr>
+        <w:t xml:space="preserve">Question #4, #5, #6 </w:t>
+      </w:r>
+    </w:p>
+    <w:p>
+      <w:pPr>
+        <w:rPr>
+          <w:sz w:val="24"/>
+          <w:szCs w:val="24"/>
+        </w:rPr>
+      </w:pPr>
+      <w:r>
+        <w:rPr>
+          <w:sz w:val="24"/>
+          <w:szCs w:val="24"/>
+        </w:rPr>
+        <w:t xml:space="preserve">Solution can be found in this </w:t>
+      </w:r>
+      <w:hyperlink r:id="rId6" w:history="1">
+        <w:r>
+          <w:rPr>
+            <w:rStyle w:val="Hyperlink"/>
+            <w:sz w:val="24"/>
+            <w:szCs w:val="24"/>
+          </w:rPr>
+          <w:t>GitHub link</w:t>
+        </w:r>
+      </w:hyperlink>
+    </w:p>
+    <w:p>
+      <w:pPr>
+        <w:rPr>
+          <w:sz w:val="24"/>
+          <w:szCs w:val="24"/>
+        </w:rPr>
+      </w:pPr>
+      <w:r>
+        <w:rPr>
+          <w:sz w:val="24"/>
+          <w:szCs w:val="24"/>
+        </w:rPr>
+        <w:t xml:space="preserve">Working example can be found in </w:t>
+      </w:r>
+      <w:hyperlink r:id="rId7" w:history="1">
+        <w:r>
+          <w:rPr>
+            <w:rStyle w:val="Hyperlink"/>
+            <w:sz w:val="24"/>
+            <w:szCs w:val="24"/>
+          </w:rPr>
+          <w:t>React Application</w:t>
+        </w:r>
+      </w:hyperlink>
+    </w:p>
+    <w:p>
+      <w:pPr>
+        <w:rPr>
+          <w:sz w:val="24"/>
+          <w:szCs w:val="24"/>
+        </w:rPr>
+      </w:pPr>
+    </w:p>
+    <w:p>
+      <w:pPr>
+        <w:rPr>
+          <w:sz w:val="24"/>
+          <w:szCs w:val="24"/>
+        </w:rPr>
+      </w:pPr>
+      <w:r>
+        <w:rPr>
+          <w:sz w:val="24"/>
+          <w:szCs w:val="24"/>
+        </w:rPr>
+        <w:t xml:space="preserve">If there is any </w:t>
+      </w:r>
+      <w:r>
+        <w:rPr>
+          <w:sz w:val="24"/>
+          <w:szCs w:val="24"/>
+        </w:rPr>
+        <w:t>problem,</w:t>
+      </w:r>
+      <w:r>
+        <w:rPr>
+          <w:sz w:val="24"/>
+          <w:szCs w:val="24"/>
+        </w:rPr>
+        <w:t xml:space="preserve"> please let me know.</w:t>
+      </w:r>
+    </w:p>
+    <w:p>
+      <w:pPr>
+        <w:rPr>
+          <w:sz w:val="24"/>
+          <w:szCs w:val="24"/>
+        </w:rPr>
+      </w:pPr>
+      <w:r>
+        <w:rPr>
+          <w:sz w:val="24"/>
+          <w:szCs w:val="24"/>
+        </w:rPr>
+        <w:t>Best,</w:t>
+      </w:r>
+    </w:p>
+    <w:p>
+      <w:pPr>
+        <w:rPr>
+          <w:sz w:val="24"/>
+          <w:szCs w:val="24"/>
+        </w:rPr>
+      </w:pPr>
+      <w:r>
+        <w:rPr>
+          <w:sz w:val="24"/>
+          <w:szCs w:val="24"/>
+        </w:rPr>
+        <w:t>Prakash Khadka</w:t>
+      </w:r>
     </w:p>
     <w:p>
       <w:pPr>

</xml_diff>